<commit_message>
[Tweak] Added explanations in report
</commit_message>
<xml_diff>
--- a/Project 1/lianto_hansalbert_P1_report.docx
+++ b/Project 1/lianto_hansalbert_P1_report.docx
@@ -1867,8 +1867,6 @@
       <w:r>
         <w:t xml:space="preserve"> every time training is run, the initial weights and biases are the same. This causes initialization to be predictable so that the only factor causing training to run differently is solely in the change of hyperparameters. In addition, the seed for shuffling the dataset for mini-batch stochastic gradient descent is also kept the same at the beginning of each training. This causes the script to return consistent results every time it is run.</w:t>
       </w:r>
-      <w:bookmarkStart w:id="1" w:name="_GoBack"/>
-      <w:bookmarkEnd w:id="1"/>
     </w:p>
     <w:p>
       <w:r>
@@ -4622,6 +4620,8 @@
         </w:numPr>
         <w:ind w:left="426" w:hanging="426"/>
       </w:pPr>
+      <w:bookmarkStart w:id="1" w:name="_GoBack"/>
+      <w:bookmarkEnd w:id="1"/>
       <w:r>
         <w:t>Tuning number of neurons in hidden layer</w:t>
       </w:r>
@@ -15170,6 +15170,14 @@
     </w:tbl>
     <w:p/>
     <w:p>
+      <w:pPr>
+        <w:pStyle w:val="Heading4"/>
+      </w:pPr>
+      <w:r>
+        <w:t>Comparisons between the 4-layer and 5-layer neural networks and the 3-layer neural network</w:t>
+      </w:r>
+    </w:p>
+    <w:p>
       <w:r>
         <w:t>The 4-layer neural networks and 5-layer neural networks (both with and without dropout) performed far worse than the 3-layer neural network. This is because of two reasons:</w:t>
       </w:r>
@@ -15262,14 +15270,54 @@
       </w:r>
     </w:p>
     <w:p>
-      <w:r>
-        <w:t>When comparing the networks with and without dropout, the 4-layer and 5-layer neural networks performed far better with dropout than without. For the 4-layer neural network, the test loss for the network with dropout is much lower at 0.127 than without dropout at 0.198. While for the 5-layer neural network, the test loss for the network with dropout is much lower at 0.115 than without dropout at 0.175.</w:t>
-      </w:r>
-    </w:p>
-    <w:p>
+      <w:pPr>
+        <w:pStyle w:val="Heading4"/>
+      </w:pPr>
+      <w:r>
+        <w:t>Comparisons between the neural networks with and without dropout</w:t>
+      </w:r>
+    </w:p>
+    <w:p>
+      <w:r>
+        <w:t xml:space="preserve">When comparing the networks </w:t>
+      </w:r>
+      <w:r>
+        <w:rPr>
+          <w:b/>
+        </w:rPr>
+        <w:t>with and without dropout</w:t>
+      </w:r>
+      <w:r>
+        <w:t xml:space="preserve">, the 4-layer and 5-layer neural networks performed far better with dropout than without. For the 4-layer neural network, the test loss for the network with dropout is much lower at 0.127 than without dropout at 0.198. While for the 5-layer neural network, the test loss for the network with dropout is </w:t>
+      </w:r>
       <w:r>
         <w:lastRenderedPageBreak/>
-        <w:t>When comparing the 4-layer and 5-layer neural network, the 5-layer neural network (with and without dropout) overall</w:t>
+        <w:t>much lower at 0.115 than without dropout at 0.175.</w:t>
+      </w:r>
+      <w:r>
+        <w:t xml:space="preserve"> Notice that in the learning curve in the 4-layer and 5-layer network without dropout, the test loss dropped to a minimum before 100 epochs before increasing, signalling some form of overfitting. This increase is not present in the learning curves of the 4-layer and 5-layer networks with dropout (i.e. test loss continues to decrease, albeit it fluctuates regularly). This shows how well dropout is at reducing the extent at which the network overfits, since it reduces variance, for both network architectures.</w:t>
+      </w:r>
+    </w:p>
+    <w:p>
+      <w:pPr>
+        <w:pStyle w:val="Heading4"/>
+      </w:pPr>
+      <w:r>
+        <w:t>Comparisons between the 4-layer network and the 5-layer network</w:t>
+      </w:r>
+    </w:p>
+    <w:p>
+      <w:r>
+        <w:t xml:space="preserve">When comparing </w:t>
+      </w:r>
+      <w:r>
+        <w:rPr>
+          <w:b/>
+        </w:rPr>
+        <w:t>the 4-layer and 5-layer neural network</w:t>
+      </w:r>
+      <w:r>
+        <w:t>, the 5-layer neural network (with and without dropout) overall</w:t>
       </w:r>
       <w:r>
         <w:t xml:space="preserve"> </w:t>
@@ -17177,7 +17225,7 @@
 </file>
 
 <file path=customXml/itemProps1.xml><?xml version="1.0" encoding="utf-8"?>
-<ds:datastoreItem xmlns:ds="http://schemas.openxmlformats.org/officeDocument/2006/customXml" ds:itemID="{4960387E-3093-4A2D-8735-A7B0A5A750BA}">
+<ds:datastoreItem xmlns:ds="http://schemas.openxmlformats.org/officeDocument/2006/customXml" ds:itemID="{5D83C949-8910-43BE-A0EA-9B2366637357}">
   <ds:schemaRefs>
     <ds:schemaRef ds:uri="http://schemas.openxmlformats.org/officeDocument/2006/bibliography"/>
   </ds:schemaRefs>

</xml_diff>

<commit_message>
Finalize 1b code, zip reports and codes
Signed-off-by: Eko Edita <ekoeditaa@gmail.com>
</commit_message>
<xml_diff>
--- a/Project 1/lianto_hansalbert_P1_report.docx
+++ b/Project 1/lianto_hansalbert_P1_report.docx
@@ -1,6 +1,6 @@
 
 <file path=word/document.xml><?xml version="1.0" encoding="utf-8"?>
-<w:document xmlns:wpc="http://schemas.microsoft.com/office/word/2010/wordprocessingCanvas" xmlns:cx="http://schemas.microsoft.com/office/drawing/2014/chartex" xmlns:cx1="http://schemas.microsoft.com/office/drawing/2015/9/8/chartex" xmlns:cx2="http://schemas.microsoft.com/office/drawing/2015/10/21/chartex" xmlns:cx3="http://schemas.microsoft.com/office/drawing/2016/5/9/chartex" xmlns:cx4="http://schemas.microsoft.com/office/drawing/2016/5/10/chartex" xmlns:cx5="http://schemas.microsoft.com/office/drawing/2016/5/11/chartex" xmlns:cx6="http://schemas.microsoft.com/office/drawing/2016/5/12/chartex" xmlns:cx7="http://schemas.microsoft.com/office/drawing/2016/5/13/chartex" xmlns:cx8="http://schemas.microsoft.com/office/drawing/2016/5/14/chartex" xmlns:mc="http://schemas.openxmlformats.org/markup-compatibility/2006" xmlns:aink="http://schemas.microsoft.com/office/drawing/2016/ink" xmlns:am3d="http://schemas.microsoft.com/office/drawing/2017/model3d" xmlns:o="urn:schemas-microsoft-com:office:office" xmlns:r="http://schemas.openxmlformats.org/officeDocument/2006/relationships" xmlns:m="http://schemas.openxmlformats.org/officeDocument/2006/math" xmlns:v="urn:schemas-microsoft-com:vml" xmlns:wp14="http://schemas.microsoft.com/office/word/2010/wordprocessingDrawing" xmlns:wp="http://schemas.openxmlformats.org/drawingml/2006/wordprocessingDrawing" xmlns:w10="urn:schemas-microsoft-com:office:word" xmlns:w="http://schemas.openxmlformats.org/wordprocessingml/2006/main" xmlns:w14="http://schemas.microsoft.com/office/word/2010/wordml" xmlns:w15="http://schemas.microsoft.com/office/word/2012/wordml" xmlns:w16cid="http://schemas.microsoft.com/office/word/2016/wordml/cid" xmlns:w16se="http://schemas.microsoft.com/office/word/2015/wordml/symex" xmlns:wpg="http://schemas.microsoft.com/office/word/2010/wordprocessingGroup" xmlns:wpi="http://schemas.microsoft.com/office/word/2010/wordprocessingInk" xmlns:wne="http://schemas.microsoft.com/office/word/2006/wordml" xmlns:wps="http://schemas.microsoft.com/office/word/2010/wordprocessingShape" mc:Ignorable="w14 w15 w16se w16cid wp14">
+<w:document xmlns:wpc="http://schemas.microsoft.com/office/word/2010/wordprocessingCanvas" xmlns:mo="http://schemas.microsoft.com/office/mac/office/2008/main" xmlns:mc="http://schemas.openxmlformats.org/markup-compatibility/2006" xmlns:mv="urn:schemas-microsoft-com:mac:vml" xmlns:o="urn:schemas-microsoft-com:office:office" xmlns:r="http://schemas.openxmlformats.org/officeDocument/2006/relationships" xmlns:m="http://schemas.openxmlformats.org/officeDocument/2006/math" xmlns:v="urn:schemas-microsoft-com:vml" xmlns:wp14="http://schemas.microsoft.com/office/word/2010/wordprocessingDrawing" xmlns:wp="http://schemas.openxmlformats.org/drawingml/2006/wordprocessingDrawing" xmlns:w10="urn:schemas-microsoft-com:office:word" xmlns:w="http://schemas.openxmlformats.org/wordprocessingml/2006/main" xmlns:w14="http://schemas.microsoft.com/office/word/2010/wordml" xmlns:w15="http://schemas.microsoft.com/office/word/2012/wordml" xmlns:wpg="http://schemas.microsoft.com/office/word/2010/wordprocessingGroup" xmlns:wpi="http://schemas.microsoft.com/office/word/2010/wordprocessingInk" xmlns:wne="http://schemas.microsoft.com/office/word/2006/wordml" xmlns:wps="http://schemas.microsoft.com/office/word/2010/wordprocessingShape" mc:Ignorable="w14 w15 wp14">
   <w:body>
     <w:p>
       <w:bookmarkStart w:id="0" w:name="_Hlk529709732"/>
@@ -16,6 +16,7 @@
       <w:r>
         <w:rPr>
           <w:noProof/>
+          <w:lang w:val="en-GB" w:eastAsia="en-GB"/>
         </w:rPr>
         <w:drawing>
           <wp:inline distT="0" distB="0" distL="0" distR="0" wp14:anchorId="575D3AF6" wp14:editId="2EABDF50">
@@ -72,6 +73,7 @@
       <w:r>
         <w:rPr>
           <w:noProof/>
+          <w:lang w:val="en-GB" w:eastAsia="en-GB"/>
         </w:rPr>
         <mc:AlternateContent>
           <mc:Choice Requires="wps">
@@ -129,7 +131,7 @@
               </wp:anchor>
             </w:drawing>
           </mc:Choice>
-          <mc:Fallback>
+          <mc:Fallback xmlns:w16se="http://schemas.microsoft.com/office/word/2015/wordml/symex" xmlns:w16cid="http://schemas.microsoft.com/office/word/2016/wordml/cid" xmlns:am3d="http://schemas.microsoft.com/office/drawing/2017/model3d" xmlns:aink="http://schemas.microsoft.com/office/drawing/2016/ink" xmlns:cx8="http://schemas.microsoft.com/office/drawing/2016/5/14/chartex" xmlns:cx7="http://schemas.microsoft.com/office/drawing/2016/5/13/chartex" xmlns:cx6="http://schemas.microsoft.com/office/drawing/2016/5/12/chartex" xmlns:cx5="http://schemas.microsoft.com/office/drawing/2016/5/11/chartex" xmlns:cx4="http://schemas.microsoft.com/office/drawing/2016/5/10/chartex" xmlns:cx3="http://schemas.microsoft.com/office/drawing/2016/5/9/chartex" xmlns:cx2="http://schemas.microsoft.com/office/drawing/2015/10/21/chartex" xmlns:cx1="http://schemas.microsoft.com/office/drawing/2015/9/8/chartex" xmlns:cx="http://schemas.microsoft.com/office/drawing/2014/chartex">
             <w:pict>
               <v:line w14:anchorId="05101376" id="Straight Connector 2" o:spid="_x0000_s1026" style="position:absolute;flip:x;z-index:251660288;visibility:visible;mso-wrap-style:square;mso-width-percent:0;mso-height-percent:0;mso-wrap-distance-left:9pt;mso-wrap-distance-top:0;mso-wrap-distance-right:9pt;mso-wrap-distance-bottom:0;mso-position-horizontal:absolute;mso-position-horizontal-relative:text;mso-position-vertical:absolute;mso-position-vertical-relative:text;mso-width-percent:0;mso-height-percent:0;mso-width-relative:margin;mso-height-relative:margin" from="21.6pt,11.15pt" to="21.6pt,237.9pt" o:gfxdata="UEsDBBQABgAIAAAAIQC2gziS/gAAAOEBAAATAAAAW0NvbnRlbnRfVHlwZXNdLnhtbJSRQU7DMBBF&#10;90jcwfIWJU67QAgl6YK0S0CoHGBkTxKLZGx5TGhvj5O2G0SRWNoz/78nu9wcxkFMGNg6quQqL6RA&#10;0s5Y6ir5vt9lD1JwBDIwOMJKHpHlpr69KfdHjyxSmriSfYz+USnWPY7AufNIadK6MEJMx9ApD/oD&#10;OlTrorhX2lFEilmcO2RdNtjC5xDF9pCuTyYBB5bi6bQ4syoJ3g9WQ0ymaiLzg5KdCXlKLjvcW893&#10;SUOqXwnz5DrgnHtJTxOsQfEKIT7DmDSUCaxw7Rqn8787ZsmRM9e2VmPeBN4uqYvTtW7jvijg9N/y&#10;JsXecLq0q+WD6m8AAAD//wMAUEsDBBQABgAIAAAAIQA4/SH/1gAAAJQBAAALAAAAX3JlbHMvLnJl&#10;bHOkkMFqwzAMhu+DvYPRfXGawxijTi+j0GvpHsDYimMaW0Yy2fr2M4PBMnrbUb/Q94l/f/hMi1qR&#10;JVI2sOt6UJgd+ZiDgffL8ekFlFSbvV0oo4EbChzGx4f9GRdb25HMsYhqlCwG5lrLq9biZkxWOiqY&#10;22YiTra2kYMu1l1tQD30/bPm3wwYN0x18gb45AdQl1tp5j/sFB2T0FQ7R0nTNEV3j6o9feQzro1i&#10;OWA14Fm+Q8a1a8+Bvu/d/dMb2JY5uiPbhG/ktn4cqGU/er3pcvwCAAD//wMAUEsDBBQABgAIAAAA&#10;IQCa/8wgvQEAAM0DAAAOAAAAZHJzL2Uyb0RvYy54bWysU02P0zAQvSPtf7B83ybNAVVR0z10BRwQ&#10;VCz8AK8zbiz5S2Nvk/57xk4aEIuQQORgeex5b+Y9T/YPkzXsAhi1dx3fbmrOwEnfa3fu+Lev7+53&#10;nMUkXC+Md9DxK0T+cLh7sx9DC40fvOkBGZG42I6h40NKoa2qKAewIm58AEeXyqMViUI8Vz2Kkdit&#10;qZq6fluNHvuAXkKMdPo4X/JD4VcKZPqsVITETMept1RWLOtzXqvDXrRnFGHQcmlD/EMXVmhHRVeq&#10;R5EEe0H9ispqiT56lTbS28orpSUUDaRmW/+i5mkQAYoWMieG1ab4/2jlp8sJme473nDmhKUnekoo&#10;9HlI7OidIwM9sib7NIbYUvrRnXCJYjhhFj0ptEwZHT7QCBQbSBibisvX1WWYEpPzoaTTZrer6cvM&#10;1UyRqQLG9B68ZXnTcaNdNkC04vIxpjn1lkK43NLcRNmlq4GcbNwXUCSKis3tlHGCo0F2ETQIQkpw&#10;abuULtkZprQxK7AuZf8IXPIzFMqo/Q14RZTK3qUVbLXz+Lvqabq1rOb8mwOz7mzBs++v5XmKNTQz&#10;xdxlvvNQ/hwX+I+/8PAdAAD//wMAUEsDBBQABgAIAAAAIQB68e5T3gAAAAgBAAAPAAAAZHJzL2Rv&#10;d25yZXYueG1sTI/NTsMwEITvSLyDtUhcUOuQ8lOFOBVCwKGcWooEt028JFHjdRS7aXh7Fi5wWo1m&#10;NPtNvppcp0YaQuvZwOU8AUVcedtybWD3+jRbggoR2WLnmQx8UYBVcXqSY2b9kTc0bmOtpIRDhgaa&#10;GPtM61A15DDMfU8s3qcfHEaRQ63tgEcpd51Ok+RGO2xZPjTY00ND1X57cAY+gg+Pb+tyfN5v1hNe&#10;vMT0vbLGnJ9N93egIk3xLww/+IIOhTCV/sA2qM7A1SKVpIE0XYAS/1eXcm+vl6CLXP8fUHwDAAD/&#10;/wMAUEsBAi0AFAAGAAgAAAAhALaDOJL+AAAA4QEAABMAAAAAAAAAAAAAAAAAAAAAAFtDb250ZW50&#10;X1R5cGVzXS54bWxQSwECLQAUAAYACAAAACEAOP0h/9YAAACUAQAACwAAAAAAAAAAAAAAAAAvAQAA&#10;X3JlbHMvLnJlbHNQSwECLQAUAAYACAAAACEAmv/MIL0BAADNAwAADgAAAAAAAAAAAAAAAAAuAgAA&#10;ZHJzL2Uyb0RvYy54bWxQSwECLQAUAAYACAAAACEAevHuU94AAAAIAQAADwAAAAAAAAAAAAAAAAAX&#10;BAAAZHJzL2Rvd25yZXYueG1sUEsFBgAAAAAEAAQA8wAAACIFAAAAAA==&#10;" strokecolor="#4472c4 [3204]" strokeweight=".5pt">
                 <v:stroke joinstyle="miter"/>
@@ -154,6 +156,7 @@
       <w:r>
         <w:rPr>
           <w:noProof/>
+          <w:lang w:val="en-GB" w:eastAsia="en-GB"/>
         </w:rPr>
         <mc:AlternateContent>
           <mc:Choice Requires="wps">
@@ -166,7 +169,7 @@
                 <wp:positionV relativeFrom="margin">
                   <wp:posOffset>3604260</wp:posOffset>
                 </wp:positionV>
-                <wp:extent cx="4373880" cy="6720840"/>
+                <wp:extent cx="4373880" cy="2673350"/>
                 <wp:effectExtent l="0" t="0" r="7620" b="0"/>
                 <wp:wrapSquare wrapText="bothSides"/>
                 <wp:docPr id="131" name="Text Box 131"/>
@@ -178,7 +181,7 @@
                       <wps:spPr>
                         <a:xfrm>
                           <a:off x="0" y="0"/>
-                          <a:ext cx="4373880" cy="6720840"/>
+                          <a:ext cx="4373880" cy="2673350"/>
                         </a:xfrm>
                         <a:prstGeom prst="rect">
                           <a:avLst/>
@@ -282,6 +285,7 @@
                               <w:dataBinding w:prefixMappings="xmlns:ns0='http://purl.org/dc/elements/1.1/' xmlns:ns1='http://schemas.openxmlformats.org/package/2006/metadata/core-properties' " w:xpath="/ns1:coreProperties[1]/ns0:subject[1]" w:storeItemID="{6C3C8BC8-F283-45AE-878A-BAB7291924A1}"/>
                               <w:text/>
                             </w:sdtPr>
+                            <w:sdtEndPr/>
                             <w:sdtContent>
                               <w:p>
                                 <w:pPr>
@@ -384,8 +388,39 @@
                                 <w:sz w:val="20"/>
                                 <w:szCs w:val="20"/>
                               </w:rPr>
+                              <w:t xml:space="preserve"> </w:t>
+                            </w:r>
+                            <w:proofErr w:type="spellStart"/>
+                            <w:proofErr w:type="gramStart"/>
+                            <w:r>
+                              <w:rPr>
+                                <w:rFonts w:cstheme="minorHAnsi"/>
+                                <w:i/>
+                                <w:sz w:val="20"/>
+                                <w:szCs w:val="20"/>
+                              </w:rPr>
+                              <w:t>Limanta</w:t>
+                            </w:r>
+                            <w:proofErr w:type="spellEnd"/>
+                            <w:r>
+                              <w:rPr>
+                                <w:rFonts w:cstheme="minorHAnsi"/>
+                                <w:i/>
+                                <w:sz w:val="20"/>
+                                <w:szCs w:val="20"/>
+                              </w:rPr>
+                              <w:t xml:space="preserve"> </w:t>
+                            </w:r>
+                            <w:r>
+                              <w:rPr>
+                                <w:rFonts w:cstheme="minorHAnsi"/>
+                                <w:i/>
+                                <w:sz w:val="20"/>
+                                <w:szCs w:val="20"/>
+                              </w:rPr>
                               <w:t xml:space="preserve"> (</w:t>
                             </w:r>
+                            <w:proofErr w:type="gramEnd"/>
                             <w:r>
                               <w:rPr>
                                 <w:rFonts w:cstheme="minorHAnsi"/>
@@ -491,11 +526,11 @@
           </mc:Choice>
           <mc:Fallback>
             <w:pict>
-              <v:shapetype w14:anchorId="1458FD74" id="_x0000_t202" coordsize="21600,21600" o:spt="202" path="m,l,21600r21600,l21600,xe">
+              <v:shapetype w14:anchorId="1458FD74" id="_x0000_t202" coordsize="21600,21600" o:spt="202" path="m0,0l0,21600,21600,21600,21600,0xe">
                 <v:stroke joinstyle="miter"/>
                 <v:path gradientshapeok="t" o:connecttype="rect"/>
               </v:shapetype>
-              <v:shape id="Text Box 131" o:spid="_x0000_s1026" type="#_x0000_t202" style="position:absolute;left:0;text-align:left;margin-left:35.4pt;margin-top:283.8pt;width:344.4pt;height:529.2pt;z-index:251659264;visibility:visible;mso-wrap-style:square;mso-width-percent:0;mso-height-percent:350;mso-wrap-distance-left:14.4pt;mso-wrap-distance-top:0;mso-wrap-distance-right:14.4pt;mso-wrap-distance-bottom:0;mso-position-horizontal:absolute;mso-position-horizontal-relative:margin;mso-position-vertical:absolute;mso-position-vertical-relative:margin;mso-width-percent:0;mso-height-percent:350;mso-width-relative:margin;mso-height-relative:page;v-text-anchor:top" o:gfxdata="UEsDBBQABgAIAAAAIQC2gziS/gAAAOEBAAATAAAAW0NvbnRlbnRfVHlwZXNdLnhtbJSRQU7DMBBF&#10;90jcwfIWJU67QAgl6YK0S0CoHGBkTxKLZGx5TGhvj5O2G0SRWNoz/78nu9wcxkFMGNg6quQqL6RA&#10;0s5Y6ir5vt9lD1JwBDIwOMJKHpHlpr69KfdHjyxSmriSfYz+USnWPY7AufNIadK6MEJMx9ApD/oD&#10;OlTrorhX2lFEilmcO2RdNtjC5xDF9pCuTyYBB5bi6bQ4syoJ3g9WQ0ymaiLzg5KdCXlKLjvcW893&#10;SUOqXwnz5DrgnHtJTxOsQfEKIT7DmDSUCaxw7Rqn8787ZsmRM9e2VmPeBN4uqYvTtW7jvijg9N/y&#10;JsXecLq0q+WD6m8AAAD//wMAUEsDBBQABgAIAAAAIQA4/SH/1gAAAJQBAAALAAAAX3JlbHMvLnJl&#10;bHOkkMFqwzAMhu+DvYPRfXGawxijTi+j0GvpHsDYimMaW0Yy2fr2M4PBMnrbUb/Q94l/f/hMi1qR&#10;JVI2sOt6UJgd+ZiDgffL8ekFlFSbvV0oo4EbChzGx4f9GRdb25HMsYhqlCwG5lrLq9biZkxWOiqY&#10;22YiTra2kYMu1l1tQD30/bPm3wwYN0x18gb45AdQl1tp5j/sFB2T0FQ7R0nTNEV3j6o9feQzro1i&#10;OWA14Fm+Q8a1a8+Bvu/d/dMb2JY5uiPbhG/ktn4cqGU/er3pcvwCAAD//wMAUEsDBBQABgAIAAAA&#10;IQCFP1ysdQIAAFcFAAAOAAAAZHJzL2Uyb0RvYy54bWysVN9P2zAQfp+0/8Hy+0ihDKqKFHUgpkkI&#10;EDDx7Do2jeb4PNtt0v31++wkBbG9MO3Fudx9d74f3/nsvGsM2yofarIlPzyYcKaspKq2zyX//nj1&#10;acZZiMJWwpBVJd+pwM8XHz+ctW6ujmhNplKeIYgN89aVfB2jmxdFkGvViHBATlkYNflGRPz656Ly&#10;okX0xhRHk8lJ0ZKvnCepQoD2sjfyRY6vtZLxVuugIjMlR24xnz6fq3QWizMxf/bCrWs5pCH+IYtG&#10;1BaX7kNdiijYxtd/hGpq6SmQjgeSmoK0rqXKNaCaw8mbah7WwqlcC5oT3L5N4f+FlTfbO8/qCrOb&#10;HnJmRYMhPaousi/UsaRDh1oX5gA+OEBjBwPQoz5AmQrvtG/SFyUx2NHr3b6/KZyE8nh6Op3NYJKw&#10;nZweTWbHeQLFi7vzIX5V1LAklNxjgLmvYnsdIlIBdISk2yxd1cbkIRrLWkSdfp5kh70FHsYmrMp0&#10;GMKkkvrUsxR3RiWMsfdKox25gqTIRFQXxrOtAIWElMrGXHyOC3RCaSTxHscB/5LVe5z7Osabyca9&#10;c1Nb8rn6N2lXP8aUdY9HI1/VncTYrbph1Cuqdpi0p35bgpNXNaZxLUK8Ex7rgQli5eMtDm0IXadB&#10;4mxN/tff9AkP1sLKWYt1K3n4uRFecWa+WfA57eYo+FFYjYLdNBeE9oOhyCaLcPDRjKL21DzhJVim&#10;W2ASVuKuksdRvIj90uMlkWq5zCBsoBPx2j44mUKnaSRuPXZPwruBgBHcvaFxEcX8DQ97bCaKW24i&#10;2JhJmhrad3FoNLY3c3d4adLz8Po/o17ew8VvAAAA//8DAFBLAwQUAAYACAAAACEAEqWfQ+AAAAAL&#10;AQAADwAAAGRycy9kb3ducmV2LnhtbEyPwU7DMAyG70i8Q2QkbiyhqC2UphMggZi0C2WX3bLGNIUm&#10;KUm2lbfHO8HNlj/9/v56OduRHTDEwTsJ1wsBDF3n9eB6CZv356tbYDEpp9XoHUr4wQjL5vysVpX2&#10;R/eGhzb1jEJcrJQEk9JUcR47g1bFhZ/Q0e3DB6sSraHnOqgjhduRZ0IU3KrB0QejJnwy2H21eyth&#10;exN6bUz++Jmt1rhWr8PL6ruV8vJifrgHlnBOfzCc9EkdGnLa+b3TkY0SSkHmSUJelAUwAsr8joYd&#10;kUVWCOBNzf93aH4BAAD//wMAUEsBAi0AFAAGAAgAAAAhALaDOJL+AAAA4QEAABMAAAAAAAAAAAAA&#10;AAAAAAAAAFtDb250ZW50X1R5cGVzXS54bWxQSwECLQAUAAYACAAAACEAOP0h/9YAAACUAQAACwAA&#10;AAAAAAAAAAAAAAAvAQAAX3JlbHMvLnJlbHNQSwECLQAUAAYACAAAACEAhT9crHUCAABXBQAADgAA&#10;AAAAAAAAAAAAAAAuAgAAZHJzL2Uyb0RvYy54bWxQSwECLQAUAAYACAAAACEAEqWfQ+AAAAALAQAA&#10;DwAAAAAAAAAAAAAAAADPBAAAZHJzL2Rvd25yZXYueG1sUEsFBgAAAAAEAAQA8wAAANwFAAAAAA==&#10;" filled="f" stroked="f" strokeweight=".5pt">
+              <v:shape id="Text Box 131" o:spid="_x0000_s1026" type="#_x0000_t202" style="position:absolute;left:0;text-align:left;margin-left:35.4pt;margin-top:283.8pt;width:344.4pt;height:210.5pt;z-index:251659264;visibility:visible;mso-wrap-style:square;mso-width-percent:0;mso-height-percent:350;mso-wrap-distance-left:14.4pt;mso-wrap-distance-top:0;mso-wrap-distance-right:14.4pt;mso-wrap-distance-bottom:0;mso-position-horizontal:absolute;mso-position-horizontal-relative:margin;mso-position-vertical:absolute;mso-position-vertical-relative:margin;mso-width-percent:0;mso-height-percent:350;mso-width-relative:margin;mso-height-relative:page;v-text-anchor:top" o:gfxdata="UEsDBBQABgAIAAAAIQDkmcPA+wAAAOEBAAATAAAAW0NvbnRlbnRfVHlwZXNdLnhtbJSRQU7DMBBF&#10;90jcwfIWJQ5dIISSdEHaJSBUDjCyJ4nVZGx53NDeHictG4SKWNrj9//TuFwfx0FMGNg6quR9XkiB&#10;pJ2x1FXyY7fNHqXgCGRgcISVPCHLdX17U+5OHlkkmriSfYz+SSnWPY7AufNIadK6MEJMx9ApD3oP&#10;HapVUTwo7SgixSzOGbIuG2zhMESxOabrs0nCpXg+v5urKgneD1ZDTKJqnqpfuYADXwEnMj/ssotZ&#10;nsglnHvr+e7S8JpWE6xB8QYhvsCYPJQJrHDlGqfz65Zz2ciZa1urMW8Cbxbqr2zjPing9N/wJmHv&#10;OH2nq+WD6i8AAAD//wMAUEsDBBQABgAIAAAAIQAjsmrh1wAAAJQBAAALAAAAX3JlbHMvLnJlbHOk&#10;kMFqwzAMhu+DvYPRfXGawxijTi+j0GvpHsDYimMaW0Yy2fr28w6DZfS2o36h7xP//vCZFrUiS6Rs&#10;YNf1oDA78jEHA++X49MLKKk2e7tQRgM3FDiMjw/7My62tiOZYxHVKFkMzLWWV63FzZisdFQwt81E&#10;nGxtIwddrLvagHro+2fNvxkwbpjq5A3wye9AXW6lmf+wU3RMQlPtHCVN0xTdPaoObMsc3ZFtwjdy&#10;jWY5YDXgWTQO1LKu/Qj6vn74p97TRz7jutV+h4zrj1dvuhy/AAAA//8DAFBLAwQUAAYACAAAACEA&#10;IMWqVnQCAABXBQAADgAAAGRycy9lMm9Eb2MueG1srFTfT9swEH6ftP/B8vtIoRtUFSnqQEyTECBg&#10;4tl1bBrN8Xm226T76/fZSQpje2Hai3O5++58P77z6VnXGLZVPtRkS354MOFMWUlVbZ9K/u3h8sOM&#10;sxCFrYQhq0q+U4GfLd6/O23dXB3RmkylPEMQG+atK/k6RjcviiDXqhHhgJyyMGryjYj49U9F5UWL&#10;6I0pjiaT46IlXzlPUoUA7UVv5IscX2sl443WQUVmSo7cYj59PlfpLBanYv7khVvXckhD/EMWjagt&#10;Lt2HuhBRsI2v/wjV1NJTIB0PJDUFaV1LlWtANYeTV9Xcr4VTuRY0J7h9m8L/Cyuvt7ee1RVmNz3k&#10;zIoGQ3pQXWSfqWNJhw61LswBvHeAxg4GoEd9gDIV3mnfpC9KYrCj17t9f1M4CeXH6cl0NoNJwnZ0&#10;fDKdfsoTKJ7dnQ/xi6KGJaHkHgPMfRXbqxCRCqAjJN1m6bI2Jg/RWNaW/DiF/M0CD2OTRmU6DGFS&#10;SX3qWYo7oxLG2Dul0Y5cQVJkIqpz49lWgEJCSmVjLj7HBTqhNJJ4i+OAf87qLc59HePNZOPeuakt&#10;+Vz9q7Sr72PKusejkS/qTmLsVt0w6hVVO0zaU78twcnLGtO4EiHeCo/1wASx8vEGhzaErtMgcbYm&#10;//Nv+oQHa2HlrMW6lTz82AivODNfLficdnMU/CisRsFumnNC+8FQZJNFOPhoRlF7ah7xEizTLTAJ&#10;K3FXyeMonsd+6fGSSLVcZhA20Il4Ze+dTKHTNBK3HrpH4d1AwAjuXtO4iGL+ioc9NhPFLTcRbMwk&#10;TQ3tuzg0GtubuTu8NOl5ePmfUc/v4eIXAAAA//8DAFBLAwQUAAYACAAAACEAMQdgI+AAAAAKAQAA&#10;DwAAAGRycy9kb3ducmV2LnhtbEyPzU7DMBCE70i8g7VI3KhDUX4a4lSABKJSLwQu3Nx4iQPxOsRu&#10;G96e7QluO9rRzDfVenaDOOAUek8KrhcJCKTWm546BW+vj1cFiBA1GT14QgU/GGBdn59VujT+SC94&#10;aGInOIRCqRXYGMdSytBadDos/IjEvw8/OR1ZTp00kz5yuBvkMkky6XRP3GD1iA8W269m7xS830yd&#10;sTa9/1xutrjVz/3T5rtR6vJivrsFEXGOf2Y44TM61My083syQQwK8oTJo4I0yzMQbMjTFR87Baui&#10;yEDWlfw/of4FAAD//wMAUEsBAi0AFAAGAAgAAAAhAOSZw8D7AAAA4QEAABMAAAAAAAAAAAAAAAAA&#10;AAAAAFtDb250ZW50X1R5cGVzXS54bWxQSwECLQAUAAYACAAAACEAI7Jq4dcAAACUAQAACwAAAAAA&#10;AAAAAAAAAAAsAQAAX3JlbHMvLnJlbHNQSwECLQAUAAYACAAAACEAIMWqVnQCAABXBQAADgAAAAAA&#10;AAAAAAAAAAAsAgAAZHJzL2Uyb0RvYy54bWxQSwECLQAUAAYACAAAACEAMQdgI+AAAAAKAQAADwAA&#10;AAAAAAAAAAAAAADMBAAAZHJzL2Rvd25yZXYueG1sUEsFBgAAAAAEAAQA8wAAANkFAAAAAA==&#10;" filled="f" stroked="f" strokeweight=".5pt">
                 <v:textbox style="mso-fit-shape-to-text:t" inset="0,0,0,0">
                   <w:txbxContent>
                     <w:p>
@@ -575,6 +610,7 @@
                         <w:dataBinding w:prefixMappings="xmlns:ns0='http://purl.org/dc/elements/1.1/' xmlns:ns1='http://schemas.openxmlformats.org/package/2006/metadata/core-properties' " w:xpath="/ns1:coreProperties[1]/ns0:subject[1]" w:storeItemID="{6C3C8BC8-F283-45AE-878A-BAB7291924A1}"/>
                         <w:text/>
                       </w:sdtPr>
+                      <w:sdtEndPr/>
                       <w:sdtContent>
                         <w:p>
                           <w:pPr>
@@ -677,8 +713,39 @@
                           <w:sz w:val="20"/>
                           <w:szCs w:val="20"/>
                         </w:rPr>
+                        <w:t xml:space="preserve"> </w:t>
+                      </w:r>
+                      <w:proofErr w:type="spellStart"/>
+                      <w:proofErr w:type="gramStart"/>
+                      <w:r>
+                        <w:rPr>
+                          <w:rFonts w:cstheme="minorHAnsi"/>
+                          <w:i/>
+                          <w:sz w:val="20"/>
+                          <w:szCs w:val="20"/>
+                        </w:rPr>
+                        <w:t>Limanta</w:t>
+                      </w:r>
+                      <w:proofErr w:type="spellEnd"/>
+                      <w:r>
+                        <w:rPr>
+                          <w:rFonts w:cstheme="minorHAnsi"/>
+                          <w:i/>
+                          <w:sz w:val="20"/>
+                          <w:szCs w:val="20"/>
+                        </w:rPr>
+                        <w:t xml:space="preserve"> </w:t>
+                      </w:r>
+                      <w:r>
+                        <w:rPr>
+                          <w:rFonts w:cstheme="minorHAnsi"/>
+                          <w:i/>
+                          <w:sz w:val="20"/>
+                          <w:szCs w:val="20"/>
+                        </w:rPr>
                         <w:t xml:space="preserve"> (</w:t>
                       </w:r>
+                      <w:proofErr w:type="gramEnd"/>
                       <w:r>
                         <w:rPr>
                           <w:rFonts w:cstheme="minorHAnsi"/>
@@ -798,7 +865,15 @@
     </w:p>
     <w:p>
       <w:r>
-        <w:t xml:space="preserve">We are given a Cardiotocography dataset with </w:t>
+        <w:t xml:space="preserve">We are given a </w:t>
+      </w:r>
+      <w:proofErr w:type="spellStart"/>
+      <w:r>
+        <w:t>Cardiotocography</w:t>
+      </w:r>
+      <w:proofErr w:type="spellEnd"/>
+      <w:r>
+        <w:t xml:space="preserve"> dataset with </w:t>
       </w:r>
       <w:proofErr w:type="spellStart"/>
       <w:r>
@@ -1038,6 +1113,7 @@
       <w:r>
         <w:rPr>
           <w:noProof/>
+          <w:lang w:val="en-GB" w:eastAsia="en-GB"/>
         </w:rPr>
         <w:drawing>
           <wp:inline distT="0" distB="0" distL="0" distR="0" wp14:anchorId="2EE20620" wp14:editId="3E752056">
@@ -1198,7 +1274,15 @@
         <w:t>(ii) the resulting split produces training data that can be evenly divided to 5</w:t>
       </w:r>
       <w:r>
-        <w:t xml:space="preserve"> when 5-fold cross-validation is later applied to optimize the model hyperparameters.</w:t>
+        <w:t xml:space="preserve"> when 5-fold cross-validation is later applied to optimize the model </w:t>
+      </w:r>
+      <w:proofErr w:type="spellStart"/>
+      <w:r>
+        <w:t>hyperparameters</w:t>
+      </w:r>
+      <w:proofErr w:type="spellEnd"/>
+      <w:r>
+        <w:t>.</w:t>
       </w:r>
     </w:p>
     <w:p>
@@ -1379,6 +1463,7 @@
       <w:r>
         <w:rPr>
           <w:noProof/>
+          <w:lang w:val="en-GB" w:eastAsia="en-GB"/>
         </w:rPr>
         <w:drawing>
           <wp:inline distT="0" distB="0" distL="0" distR="0" wp14:anchorId="69014DAA" wp14:editId="2EC96369">
@@ -1443,6 +1528,7 @@
       <w:r>
         <w:rPr>
           <w:noProof/>
+          <w:lang w:val="en-GB" w:eastAsia="en-GB"/>
         </w:rPr>
         <w:drawing>
           <wp:inline distT="0" distB="0" distL="0" distR="0" wp14:anchorId="4522055B" wp14:editId="45344BE0">
@@ -1877,6 +1963,7 @@
       <w:r>
         <w:rPr>
           <w:noProof/>
+          <w:lang w:val="en-GB" w:eastAsia="en-GB"/>
         </w:rPr>
         <w:drawing>
           <wp:inline distT="0" distB="0" distL="0" distR="0" wp14:anchorId="1B82C85C" wp14:editId="37487416">
@@ -1929,6 +2016,7 @@
       <w:r>
         <w:rPr>
           <w:noProof/>
+          <w:lang w:val="en-GB" w:eastAsia="en-GB"/>
         </w:rPr>
         <mc:AlternateContent>
           <mc:Choice Requires="wps">
@@ -1989,7 +2077,7 @@
               </wp:anchor>
             </w:drawing>
           </mc:Choice>
-          <mc:Fallback>
+          <mc:Fallback xmlns:w16se="http://schemas.microsoft.com/office/word/2015/wordml/symex" xmlns:w16cid="http://schemas.microsoft.com/office/word/2016/wordml/cid" xmlns:am3d="http://schemas.microsoft.com/office/drawing/2017/model3d" xmlns:aink="http://schemas.microsoft.com/office/drawing/2016/ink" xmlns:cx8="http://schemas.microsoft.com/office/drawing/2016/5/14/chartex" xmlns:cx7="http://schemas.microsoft.com/office/drawing/2016/5/13/chartex" xmlns:cx6="http://schemas.microsoft.com/office/drawing/2016/5/12/chartex" xmlns:cx5="http://schemas.microsoft.com/office/drawing/2016/5/11/chartex" xmlns:cx4="http://schemas.microsoft.com/office/drawing/2016/5/10/chartex" xmlns:cx3="http://schemas.microsoft.com/office/drawing/2016/5/9/chartex" xmlns:cx2="http://schemas.microsoft.com/office/drawing/2015/10/21/chartex" xmlns:cx1="http://schemas.microsoft.com/office/drawing/2015/9/8/chartex" xmlns:cx="http://schemas.microsoft.com/office/drawing/2014/chartex">
             <w:pict>
               <v:shapetype w14:anchorId="6B04F221" id="_x0000_t32" coordsize="21600,21600" o:spt="32" o:oned="t" path="m,l21600,21600e" filled="f">
                 <v:path arrowok="t" fillok="f" o:connecttype="none"/>
@@ -2005,6 +2093,7 @@
       <w:r>
         <w:rPr>
           <w:noProof/>
+          <w:lang w:val="en-GB" w:eastAsia="en-GB"/>
         </w:rPr>
         <mc:AlternateContent>
           <mc:Choice Requires="wps">
@@ -2075,7 +2164,7 @@
               </wp:anchor>
             </w:drawing>
           </mc:Choice>
-          <mc:Fallback>
+          <mc:Fallback xmlns:w16se="http://schemas.microsoft.com/office/word/2015/wordml/symex" xmlns:w16cid="http://schemas.microsoft.com/office/word/2016/wordml/cid" xmlns:am3d="http://schemas.microsoft.com/office/drawing/2017/model3d" xmlns:aink="http://schemas.microsoft.com/office/drawing/2016/ink" xmlns:cx8="http://schemas.microsoft.com/office/drawing/2016/5/14/chartex" xmlns:cx7="http://schemas.microsoft.com/office/drawing/2016/5/13/chartex" xmlns:cx6="http://schemas.microsoft.com/office/drawing/2016/5/12/chartex" xmlns:cx5="http://schemas.microsoft.com/office/drawing/2016/5/11/chartex" xmlns:cx4="http://schemas.microsoft.com/office/drawing/2016/5/10/chartex" xmlns:cx3="http://schemas.microsoft.com/office/drawing/2016/5/9/chartex" xmlns:cx2="http://schemas.microsoft.com/office/drawing/2015/10/21/chartex" xmlns:cx1="http://schemas.microsoft.com/office/drawing/2015/9/8/chartex" xmlns:cx="http://schemas.microsoft.com/office/drawing/2014/chartex">
             <w:pict>
               <v:roundrect w14:anchorId="4F58A370" id="Rectangle: Rounded Corners 47" o:spid="_x0000_s1026" style="position:absolute;margin-left:34.2pt;margin-top:239.6pt;width:295.2pt;height:42pt;z-index:251667456;visibility:visible;mso-wrap-style:square;mso-width-percent:0;mso-height-percent:0;mso-wrap-distance-left:9pt;mso-wrap-distance-top:0;mso-wrap-distance-right:9pt;mso-wrap-distance-bottom:0;mso-position-horizontal:absolute;mso-position-horizontal-relative:text;mso-position-vertical:absolute;mso-position-vertical-relative:text;mso-width-percent:0;mso-height-percent:0;mso-width-relative:margin;mso-height-relative:margin;v-text-anchor:middle" arcsize="10923f" o:gfxdata="UEsDBBQABgAIAAAAIQC2gziS/gAAAOEBAAATAAAAW0NvbnRlbnRfVHlwZXNdLnhtbJSRQU7DMBBF&#10;90jcwfIWJU67QAgl6YK0S0CoHGBkTxKLZGx5TGhvj5O2G0SRWNoz/78nu9wcxkFMGNg6quQqL6RA&#10;0s5Y6ir5vt9lD1JwBDIwOMJKHpHlpr69KfdHjyxSmriSfYz+USnWPY7AufNIadK6MEJMx9ApD/oD&#10;OlTrorhX2lFEilmcO2RdNtjC5xDF9pCuTyYBB5bi6bQ4syoJ3g9WQ0ymaiLzg5KdCXlKLjvcW893&#10;SUOqXwnz5DrgnHtJTxOsQfEKIT7DmDSUCaxw7Rqn8787ZsmRM9e2VmPeBN4uqYvTtW7jvijg9N/y&#10;JsXecLq0q+WD6m8AAAD//wMAUEsDBBQABgAIAAAAIQA4/SH/1gAAAJQBAAALAAAAX3JlbHMvLnJl&#10;bHOkkMFqwzAMhu+DvYPRfXGawxijTi+j0GvpHsDYimMaW0Yy2fr2M4PBMnrbUb/Q94l/f/hMi1qR&#10;JVI2sOt6UJgd+ZiDgffL8ekFlFSbvV0oo4EbChzGx4f9GRdb25HMsYhqlCwG5lrLq9biZkxWOiqY&#10;22YiTra2kYMu1l1tQD30/bPm3wwYN0x18gb45AdQl1tp5j/sFB2T0FQ7R0nTNEV3j6o9feQzro1i&#10;OWA14Fm+Q8a1a8+Bvu/d/dMb2JY5uiPbhG/ktn4cqGU/er3pcvwCAAD//wMAUEsDBBQABgAIAAAA&#10;IQC1+uPspgIAAJ0FAAAOAAAAZHJzL2Uyb0RvYy54bWysVE1v2zAMvQ/YfxB0X+2k6boGdYogRYYB&#10;RVe0HXpWZCk2IIsapcTJfv0o+aNBV+wwLAdHFMlH8pHi9c2hMWyv0NdgCz45yzlTVkJZ223Bfzyv&#10;P33hzAdhS2HAqoIflec3i48frls3V1OowJQKGYFYP29dwasQ3DzLvKxUI/wZOGVJqQEbEUjEbVai&#10;aAm9Mdk0zz9nLWDpEKTynm5vOyVfJHytlQzftfYqMFNwyi2kL6bvJn6zxbWYb1G4qpZ9GuIfsmhE&#10;bSnoCHUrgmA7rP+AamqJ4EGHMwlNBlrXUqUaqJpJ/qaap0o4lWohcrwbafL/D1be7x+Q1WXBZ5ec&#10;WdFQjx6JNWG3Rs3ZI+xsqUq2ArTUZEZGxFjr/Jwcn9wD9pKnYyz/oLGJ/1QYOySWjyPL6hCYpMvz&#10;y9lVPqNmSNJdnJ/P8tSG7NXboQ9fFTQsHgqOMYmYVGJY7O98oLBkP9jFiBbWtTGpncbGCw+mLuNd&#10;EnC7WRlke0FzsF7n9IuFEMaJGUnRNYvldQWlUzgaFTGMfVSaqKISpimTNKRqhBVSKhsmnaoSpeqi&#10;XZwGi2MdPVLoBBiRNWU5YvcAg2UHMmB3Off20VWlGR+d878l1jmPHiky2DA6N7UFfA/AUFV95M5+&#10;IKmjJrK0gfJIg4TQvTDv5Lqm5t0JHx4E0pOiftOaCN/pow20BYf+xFkF+Ou9+2hPk05azlp6ogX3&#10;P3cCFWfmm6U3cDWZxTEKSZhdXE5JwFPN5lRjd80KqPsTWkhOpmO0D2Y4aoTmhbbJMkYllbCSYhdc&#10;BhyEVehWB+0jqZbLZEbv2IlwZ5+cjOCR1TiXz4cXga6f4ECzfw/DcxbzNzPc2UZPC8tdAF2nAX/l&#10;teebdkAanH5fxSVzKier1626+A0AAP//AwBQSwMEFAAGAAgAAAAhANlrACbhAAAACgEAAA8AAABk&#10;cnMvZG93bnJldi54bWxMj8tOwzAQRfdI/IM1SOyo0yQNacikoqCiSmzo4wPc2CQR8TiK3Tb8PcMK&#10;lqM5uvfccjXZXlzM6DtHCPNZBMJQ7XRHDcLxsHnIQfigSKvekUH4Nh5W1e1NqQrtrrQzl31oBIeQ&#10;LxRCG8JQSOnr1ljlZ24wxL9PN1oV+BwbqUd15XDbyziKMmlVR9zQqsG8tKb+2p8twsd2PU+TeqNf&#10;uylLjm/v64HSHeL93fT8BCKYKfzB8KvP6lCx08mdSXvRI2R5yiRC+riMQTCQLXLeckJYZEkMsirl&#10;/wnVDwAAAP//AwBQSwECLQAUAAYACAAAACEAtoM4kv4AAADhAQAAEwAAAAAAAAAAAAAAAAAAAAAA&#10;W0NvbnRlbnRfVHlwZXNdLnhtbFBLAQItABQABgAIAAAAIQA4/SH/1gAAAJQBAAALAAAAAAAAAAAA&#10;AAAAAC8BAABfcmVscy8ucmVsc1BLAQItABQABgAIAAAAIQC1+uPspgIAAJ0FAAAOAAAAAAAAAAAA&#10;AAAAAC4CAABkcnMvZTJvRG9jLnhtbFBLAQItABQABgAIAAAAIQDZawAm4QAAAAoBAAAPAAAAAAAA&#10;AAAAAAAAAAAFAABkcnMvZG93bnJldi54bWxQSwUGAAAAAAQABADzAAAADgYAAAAA&#10;" filled="f" strokecolor="red" strokeweight="1pt">
                 <v:stroke joinstyle="miter"/>
@@ -2087,6 +2176,7 @@
       <w:r>
         <w:rPr>
           <w:noProof/>
+          <w:lang w:val="en-GB" w:eastAsia="en-GB"/>
         </w:rPr>
         <mc:AlternateContent>
           <mc:Choice Requires="wps">
@@ -2157,7 +2247,7 @@
               </wp:anchor>
             </w:drawing>
           </mc:Choice>
-          <mc:Fallback>
+          <mc:Fallback xmlns:w16se="http://schemas.microsoft.com/office/word/2015/wordml/symex" xmlns:w16cid="http://schemas.microsoft.com/office/word/2016/wordml/cid" xmlns:am3d="http://schemas.microsoft.com/office/drawing/2017/model3d" xmlns:aink="http://schemas.microsoft.com/office/drawing/2016/ink" xmlns:cx8="http://schemas.microsoft.com/office/drawing/2016/5/14/chartex" xmlns:cx7="http://schemas.microsoft.com/office/drawing/2016/5/13/chartex" xmlns:cx6="http://schemas.microsoft.com/office/drawing/2016/5/12/chartex" xmlns:cx5="http://schemas.microsoft.com/office/drawing/2016/5/11/chartex" xmlns:cx4="http://schemas.microsoft.com/office/drawing/2016/5/10/chartex" xmlns:cx3="http://schemas.microsoft.com/office/drawing/2016/5/9/chartex" xmlns:cx2="http://schemas.microsoft.com/office/drawing/2015/10/21/chartex" xmlns:cx1="http://schemas.microsoft.com/office/drawing/2015/9/8/chartex" xmlns:cx="http://schemas.microsoft.com/office/drawing/2014/chartex">
             <w:pict>
               <v:roundrect w14:anchorId="577FB159" id="Rectangle: Rounded Corners 45" o:spid="_x0000_s1026" style="position:absolute;margin-left:11.4pt;margin-top:8pt;width:349.8pt;height:21.6pt;z-index:251663360;visibility:visible;mso-wrap-style:square;mso-width-percent:0;mso-height-percent:0;mso-wrap-distance-left:9pt;mso-wrap-distance-top:0;mso-wrap-distance-right:9pt;mso-wrap-distance-bottom:0;mso-position-horizontal:absolute;mso-position-horizontal-relative:text;mso-position-vertical:absolute;mso-position-vertical-relative:text;mso-width-percent:0;mso-height-percent:0;mso-width-relative:margin;mso-height-relative:margin;v-text-anchor:middle" arcsize="10923f" o:gfxdata="UEsDBBQABgAIAAAAIQC2gziS/gAAAOEBAAATAAAAW0NvbnRlbnRfVHlwZXNdLnhtbJSRQU7DMBBF&#10;90jcwfIWJU67QAgl6YK0S0CoHGBkTxKLZGx5TGhvj5O2G0SRWNoz/78nu9wcxkFMGNg6quQqL6RA&#10;0s5Y6ir5vt9lD1JwBDIwOMJKHpHlpr69KfdHjyxSmriSfYz+USnWPY7AufNIadK6MEJMx9ApD/oD&#10;OlTrorhX2lFEilmcO2RdNtjC5xDF9pCuTyYBB5bi6bQ4syoJ3g9WQ0ymaiLzg5KdCXlKLjvcW893&#10;SUOqXwnz5DrgnHtJTxOsQfEKIT7DmDSUCaxw7Rqn8787ZsmRM9e2VmPeBN4uqYvTtW7jvijg9N/y&#10;JsXecLq0q+WD6m8AAAD//wMAUEsDBBQABgAIAAAAIQA4/SH/1gAAAJQBAAALAAAAX3JlbHMvLnJl&#10;bHOkkMFqwzAMhu+DvYPRfXGawxijTi+j0GvpHsDYimMaW0Yy2fr2M4PBMnrbUb/Q94l/f/hMi1qR&#10;JVI2sOt6UJgd+ZiDgffL8ekFlFSbvV0oo4EbChzGx4f9GRdb25HMsYhqlCwG5lrLq9biZkxWOiqY&#10;22YiTra2kYMu1l1tQD30/bPm3wwYN0x18gb45AdQl1tp5j/sFB2T0FQ7R0nTNEV3j6o9feQzro1i&#10;OWA14Fm+Q8a1a8+Bvu/d/dMb2JY5uiPbhG/ktn4cqGU/er3pcvwCAAD//wMAUEsDBBQABgAIAAAA&#10;IQBS2dOVpgIAAJ0FAAAOAAAAZHJzL2Uyb0RvYy54bWysVEtv2zAMvg/YfxB0X51kbrsFdYogRYYB&#10;RVu0HXpWZCk2IIsapcTJfv0o+dGgK3YYloMjieRH8uPj6vrQGLZX6GuwBZ+eTThTVkJZ223Bfzyv&#10;P33hzAdhS2HAqoIflefXi48frlo3VzOowJQKGYFYP29dwasQ3DzLvKxUI/wZOGVJqAEbEeiK26xE&#10;0RJ6Y7LZZHKRtYClQ5DKe3q96YR8kfC1VjLca+1VYKbgFFtIX0zfTfxmiysx36JwVS37MMQ/RNGI&#10;2pLTEepGBMF2WP8B1dQSwYMOZxKaDLSupUo5UDbTyZtsnirhVMqFyPFupMn/P1h5t39AVpcFz885&#10;s6KhGj0Sa8JujZqzR9jZUpVsBWipyIyUiLHW+TkZPrkH7G+ejjH9g8Ym/lNi7JBYPo4sq0Ngkh7z&#10;PJ/lF1QMSbLZZf55lsqQvVo79OGbgobFQ8ExBhGDSgyL/a0P5Jb0B73o0cK6NiaV09j44MHUZXxL&#10;F9xuVgbZXlAfrNcT+sVECONEjW7RNIvpdQmlUzgaFTGMfVSaqKIUZimS1KRqhBVSKhumnagSpeq8&#10;nZ86i20dLZLrBBiRNUU5YvcAg2YHMmB3Mff60VSlHh+NJ38LrDMeLZJnsGE0bmoL+B6Aoax6z53+&#10;QFJHTWRpA+WRGgmhmzDv5Lqm4t0KHx4E0khRvWlNhHv6aANtwaE/cVYB/nrvPepTp5OUs5ZGtOD+&#10;506g4sx8tzQDX6d5Hmc6XfLzS+ojhqeSzanE7poVUPWntJCcTMeoH8xw1AjNC22TZfRKImEl+S64&#10;DDhcVqFbHbSPpFoukxrNsRPh1j45GcEjq7Evnw8vAl3fwYF6/w6GcRbzNz3c6UZLC8tdAF2nBn/l&#10;teebdkBqnH5fxSVzek9ar1t18RsAAP//AwBQSwMEFAAGAAgAAAAhAOtj+kjeAAAACAEAAA8AAABk&#10;cnMvZG93bnJldi54bWxMj8FOwzAQRO9I/QdrK3GjTt0QIMSpKKioEhda+gFuvE2ixusodtvw9ywn&#10;OM7OauZNsRxdJy44hNaThvksAYFUedtSrWH/tb57BBGiIWs6T6jhGwMsy8lNYXLrr7TFyy7WgkMo&#10;5EZDE2OfSxmqBp0JM98jsXf0gzOR5VBLO5grh7tOqiTJpDMtcUNjenxtsDrtzk7D52Y1TxfV2r61&#10;Y7bYv3+sekq3Wt9Ox5dnEBHH+PcMv/iMDiUzHfyZbBCdBqWYPPI940nsPyiVgjhouH9SIMtC/h9Q&#10;/gAAAP//AwBQSwECLQAUAAYACAAAACEAtoM4kv4AAADhAQAAEwAAAAAAAAAAAAAAAAAAAAAAW0Nv&#10;bnRlbnRfVHlwZXNdLnhtbFBLAQItABQABgAIAAAAIQA4/SH/1gAAAJQBAAALAAAAAAAAAAAAAAAA&#10;AC8BAABfcmVscy8ucmVsc1BLAQItABQABgAIAAAAIQBS2dOVpgIAAJ0FAAAOAAAAAAAAAAAAAAAA&#10;AC4CAABkcnMvZTJvRG9jLnhtbFBLAQItABQABgAIAAAAIQDrY/pI3gAAAAgBAAAPAAAAAAAAAAAA&#10;AAAAAAAFAABkcnMvZG93bnJldi54bWxQSwUGAAAAAAQABADzAAAACwYAAAAA&#10;" filled="f" strokecolor="red" strokeweight="1pt">
                 <v:stroke joinstyle="miter"/>
@@ -2169,6 +2259,7 @@
       <w:r>
         <w:rPr>
           <w:noProof/>
+          <w:lang w:val="en-GB" w:eastAsia="en-GB"/>
         </w:rPr>
         <w:drawing>
           <wp:inline distT="0" distB="0" distL="0" distR="0" wp14:anchorId="0D18CECF" wp14:editId="6B20F20D">
@@ -2261,6 +2352,7 @@
       <w:r>
         <w:rPr>
           <w:noProof/>
+          <w:lang w:val="en-GB" w:eastAsia="en-GB"/>
         </w:rPr>
         <w:drawing>
           <wp:inline distT="0" distB="0" distL="0" distR="0" wp14:anchorId="2DCAAA96" wp14:editId="52FEF9A2">
@@ -2316,6 +2408,7 @@
       <w:r>
         <w:rPr>
           <w:noProof/>
+          <w:lang w:val="en-GB" w:eastAsia="en-GB"/>
         </w:rPr>
         <w:drawing>
           <wp:inline distT="0" distB="0" distL="0" distR="0" wp14:anchorId="3D496A42" wp14:editId="39E200FB">
@@ -2515,6 +2608,7 @@
       <w:r>
         <w:rPr>
           <w:noProof/>
+          <w:lang w:val="en-GB" w:eastAsia="en-GB"/>
         </w:rPr>
         <w:drawing>
           <wp:inline distT="0" distB="0" distL="0" distR="0" wp14:anchorId="0B096219" wp14:editId="3E39B4AD">
@@ -2570,6 +2664,7 @@
       <w:r>
         <w:rPr>
           <w:noProof/>
+          <w:lang w:val="en-GB" w:eastAsia="en-GB"/>
         </w:rPr>
         <w:drawing>
           <wp:inline distT="0" distB="0" distL="0" distR="0" wp14:anchorId="026197F1" wp14:editId="0A7E23F8">
@@ -2789,6 +2884,7 @@
       <w:r>
         <w:rPr>
           <w:noProof/>
+          <w:lang w:val="en-GB" w:eastAsia="en-GB"/>
         </w:rPr>
         <w:drawing>
           <wp:inline distT="0" distB="0" distL="0" distR="0" wp14:anchorId="5E4037A3" wp14:editId="1CF809C7">
@@ -2891,6 +2987,7 @@
       <w:r>
         <w:rPr>
           <w:noProof/>
+          <w:lang w:val="en-GB" w:eastAsia="en-GB"/>
         </w:rPr>
         <w:drawing>
           <wp:inline distT="0" distB="0" distL="0" distR="0" wp14:anchorId="49270D1A" wp14:editId="59809DFE">
@@ -3000,6 +3097,7 @@
       <w:r>
         <w:rPr>
           <w:noProof/>
+          <w:lang w:val="en-GB" w:eastAsia="en-GB"/>
         </w:rPr>
         <w:drawing>
           <wp:inline distT="0" distB="0" distL="0" distR="0" wp14:anchorId="2BF5DB74" wp14:editId="11F0AA64">
@@ -3748,6 +3846,7 @@
       <w:r>
         <w:rPr>
           <w:noProof/>
+          <w:lang w:val="en-GB" w:eastAsia="en-GB"/>
         </w:rPr>
         <w:drawing>
           <wp:inline distT="0" distB="0" distL="0" distR="0" wp14:anchorId="4B6445A0" wp14:editId="5F240FA2">
@@ -3813,6 +3912,7 @@
       <w:r>
         <w:rPr>
           <w:noProof/>
+          <w:lang w:val="en-GB" w:eastAsia="en-GB"/>
         </w:rPr>
         <w:drawing>
           <wp:inline distT="0" distB="0" distL="0" distR="0" wp14:anchorId="2F0B6F8C" wp14:editId="3754C0C9">
@@ -4211,6 +4311,7 @@
       <w:r>
         <w:rPr>
           <w:noProof/>
+          <w:lang w:val="en-GB" w:eastAsia="en-GB"/>
         </w:rPr>
         <w:drawing>
           <wp:inline distT="0" distB="0" distL="0" distR="0" wp14:anchorId="748EE502" wp14:editId="3E324ED9">
@@ -4326,6 +4427,7 @@
       <w:r>
         <w:rPr>
           <w:noProof/>
+          <w:lang w:val="en-GB" w:eastAsia="en-GB"/>
         </w:rPr>
         <w:drawing>
           <wp:inline distT="0" distB="0" distL="0" distR="0" wp14:anchorId="2E4494CD" wp14:editId="1A769B95">
@@ -4620,8 +4722,6 @@
         </w:numPr>
         <w:ind w:left="426" w:hanging="426"/>
       </w:pPr>
-      <w:bookmarkStart w:id="1" w:name="_GoBack"/>
-      <w:bookmarkEnd w:id="1"/>
       <w:r>
         <w:t>Tuning number of neurons in hidden layer</w:t>
       </w:r>
@@ -4699,6 +4799,7 @@
       <w:r>
         <w:rPr>
           <w:noProof/>
+          <w:lang w:val="en-GB" w:eastAsia="en-GB"/>
         </w:rPr>
         <w:drawing>
           <wp:inline distT="0" distB="0" distL="0" distR="0" wp14:anchorId="40633E3B" wp14:editId="32FB1359">
@@ -4812,6 +4913,7 @@
       <w:r>
         <w:rPr>
           <w:noProof/>
+          <w:lang w:val="en-GB" w:eastAsia="en-GB"/>
         </w:rPr>
         <w:lastRenderedPageBreak/>
         <w:drawing>
@@ -4910,6 +5012,7 @@
       <w:r>
         <w:rPr>
           <w:noProof/>
+          <w:lang w:val="en-GB" w:eastAsia="en-GB"/>
         </w:rPr>
         <w:drawing>
           <wp:inline distT="0" distB="0" distL="0" distR="0" wp14:anchorId="18F94748" wp14:editId="34E33773">
@@ -5677,6 +5780,7 @@
       <w:r>
         <w:rPr>
           <w:noProof/>
+          <w:lang w:val="en-GB" w:eastAsia="en-GB"/>
         </w:rPr>
         <w:drawing>
           <wp:inline distT="0" distB="0" distL="0" distR="0" wp14:anchorId="273FB730" wp14:editId="10C8A580">
@@ -6270,6 +6374,7 @@
       <w:r>
         <w:rPr>
           <w:noProof/>
+          <w:lang w:val="en-GB" w:eastAsia="en-GB"/>
         </w:rPr>
         <w:drawing>
           <wp:inline distT="0" distB="0" distL="0" distR="0" wp14:anchorId="430613DD" wp14:editId="43AB426F">
@@ -6614,6 +6719,7 @@
       <w:r>
         <w:rPr>
           <w:noProof/>
+          <w:lang w:val="en-GB" w:eastAsia="en-GB"/>
         </w:rPr>
         <w:lastRenderedPageBreak/>
         <w:drawing>
@@ -6712,6 +6818,7 @@
       <w:r>
         <w:rPr>
           <w:noProof/>
+          <w:lang w:val="en-GB" w:eastAsia="en-GB"/>
         </w:rPr>
         <w:drawing>
           <wp:inline distT="0" distB="0" distL="0" distR="0" wp14:anchorId="48BF1BEE" wp14:editId="072A4E73">
@@ -7812,6 +7919,7 @@
       <w:r>
         <w:rPr>
           <w:noProof/>
+          <w:lang w:val="en-GB" w:eastAsia="en-GB"/>
         </w:rPr>
         <w:drawing>
           <wp:inline distT="0" distB="0" distL="0" distR="0" wp14:anchorId="7A9957C4" wp14:editId="1F29D11B">
@@ -8581,6 +8689,7 @@
       <w:r>
         <w:rPr>
           <w:noProof/>
+          <w:lang w:val="en-GB" w:eastAsia="en-GB"/>
         </w:rPr>
         <w:drawing>
           <wp:inline distT="0" distB="0" distL="0" distR="0" wp14:anchorId="5A84D5BC" wp14:editId="4173A82E">
@@ -8639,6 +8748,7 @@
       <w:r>
         <w:rPr>
           <w:noProof/>
+          <w:lang w:val="en-GB" w:eastAsia="en-GB"/>
         </w:rPr>
         <w:drawing>
           <wp:inline distT="0" distB="0" distL="0" distR="0" wp14:anchorId="6610A405" wp14:editId="3B9D2B96">
@@ -8707,6 +8817,7 @@
       <w:r>
         <w:rPr>
           <w:noProof/>
+          <w:lang w:val="en-GB" w:eastAsia="en-GB"/>
         </w:rPr>
         <w:lastRenderedPageBreak/>
         <w:drawing>
@@ -8768,6 +8879,7 @@
       <w:r>
         <w:rPr>
           <w:noProof/>
+          <w:lang w:val="en-GB" w:eastAsia="en-GB"/>
         </w:rPr>
         <w:drawing>
           <wp:inline distT="0" distB="0" distL="0" distR="0" wp14:anchorId="749D1EC9" wp14:editId="687D01F9">
@@ -9425,6 +9537,7 @@
       <w:r>
         <w:rPr>
           <w:noProof/>
+          <w:lang w:val="en-GB" w:eastAsia="en-GB"/>
         </w:rPr>
         <w:lastRenderedPageBreak/>
         <w:drawing>
@@ -9484,6 +9597,7 @@
       <w:r>
         <w:rPr>
           <w:noProof/>
+          <w:lang w:val="en-GB" w:eastAsia="en-GB"/>
         </w:rPr>
         <w:drawing>
           <wp:inline distT="0" distB="0" distL="0" distR="0" wp14:anchorId="2CE64FDA" wp14:editId="1A92345E">
@@ -9570,6 +9684,7 @@
       <w:r>
         <w:rPr>
           <w:noProof/>
+          <w:lang w:val="en-GB" w:eastAsia="en-GB"/>
         </w:rPr>
         <w:drawing>
           <wp:inline distT="0" distB="0" distL="0" distR="0" wp14:anchorId="143875EB" wp14:editId="702CB256">
@@ -9625,6 +9740,7 @@
       <w:r>
         <w:rPr>
           <w:noProof/>
+          <w:lang w:val="en-GB" w:eastAsia="en-GB"/>
         </w:rPr>
         <w:drawing>
           <wp:inline distT="0" distB="0" distL="0" distR="0" wp14:anchorId="5F4E58B5" wp14:editId="013CA5DC">
@@ -10132,6 +10248,7 @@
       <w:r>
         <w:rPr>
           <w:noProof/>
+          <w:lang w:val="en-GB" w:eastAsia="en-GB"/>
         </w:rPr>
         <w:drawing>
           <wp:inline distT="0" distB="0" distL="0" distR="0" wp14:anchorId="00F08B82" wp14:editId="6D284F30">
@@ -10258,6 +10375,7 @@
       <w:r>
         <w:rPr>
           <w:noProof/>
+          <w:lang w:val="en-GB" w:eastAsia="en-GB"/>
         </w:rPr>
         <w:drawing>
           <wp:inline distT="0" distB="0" distL="0" distR="0" wp14:anchorId="112C721E" wp14:editId="7B3DB6A7">
@@ -11272,6 +11390,7 @@
       <w:r>
         <w:rPr>
           <w:noProof/>
+          <w:lang w:val="en-GB" w:eastAsia="en-GB"/>
         </w:rPr>
         <w:drawing>
           <wp:inline distT="0" distB="0" distL="0" distR="0" wp14:anchorId="05ED84AC" wp14:editId="363D32B3">
@@ -11745,6 +11864,7 @@
       <w:r>
         <w:rPr>
           <w:noProof/>
+          <w:lang w:val="en-GB" w:eastAsia="en-GB"/>
         </w:rPr>
         <w:drawing>
           <wp:inline distT="0" distB="0" distL="0" distR="0" wp14:anchorId="26D56241" wp14:editId="262E3CC7">
@@ -11878,6 +11998,7 @@
       <w:r>
         <w:rPr>
           <w:noProof/>
+          <w:lang w:val="en-GB" w:eastAsia="en-GB"/>
         </w:rPr>
         <w:drawing>
           <wp:inline distT="0" distB="0" distL="0" distR="0" wp14:anchorId="49BD2AAE" wp14:editId="3BF46585">
@@ -12065,6 +12186,7 @@
       <w:r>
         <w:rPr>
           <w:noProof/>
+          <w:lang w:val="en-GB" w:eastAsia="en-GB"/>
         </w:rPr>
         <w:drawing>
           <wp:inline distT="0" distB="0" distL="0" distR="0" wp14:anchorId="07F8CC6D" wp14:editId="38F3B95A">
@@ -12302,6 +12424,7 @@
       <w:r>
         <w:rPr>
           <w:noProof/>
+          <w:lang w:val="en-GB" w:eastAsia="en-GB"/>
         </w:rPr>
         <w:drawing>
           <wp:inline distT="0" distB="0" distL="0" distR="0" wp14:anchorId="76020CD6" wp14:editId="69AC38D5">
@@ -12419,6 +12542,7 @@
       <w:r>
         <w:rPr>
           <w:noProof/>
+          <w:lang w:val="en-GB" w:eastAsia="en-GB"/>
         </w:rPr>
         <w:lastRenderedPageBreak/>
         <w:drawing>
@@ -12493,6 +12617,7 @@
       <w:r>
         <w:rPr>
           <w:noProof/>
+          <w:lang w:val="en-GB" w:eastAsia="en-GB"/>
         </w:rPr>
         <w:drawing>
           <wp:inline distT="0" distB="0" distL="0" distR="0" wp14:anchorId="3C638597" wp14:editId="3903B0B0">
@@ -12548,6 +12673,7 @@
       <w:r>
         <w:rPr>
           <w:noProof/>
+          <w:lang w:val="en-GB" w:eastAsia="en-GB"/>
         </w:rPr>
         <w:drawing>
           <wp:inline distT="0" distB="0" distL="0" distR="0" wp14:anchorId="7ACB8DC5" wp14:editId="0CF31C6B">
@@ -12603,6 +12729,7 @@
       <w:r>
         <w:rPr>
           <w:noProof/>
+          <w:lang w:val="en-GB" w:eastAsia="en-GB"/>
         </w:rPr>
         <w:drawing>
           <wp:inline distT="0" distB="0" distL="0" distR="0" wp14:anchorId="5B75B9A5" wp14:editId="11C48F31">
@@ -12658,6 +12785,7 @@
       <w:r>
         <w:rPr>
           <w:noProof/>
+          <w:lang w:val="en-GB" w:eastAsia="en-GB"/>
         </w:rPr>
         <w:drawing>
           <wp:inline distT="0" distB="0" distL="0" distR="0" wp14:anchorId="34D11606" wp14:editId="4A19A5C3">
@@ -12713,6 +12841,7 @@
       <w:r>
         <w:rPr>
           <w:noProof/>
+          <w:lang w:val="en-GB" w:eastAsia="en-GB"/>
         </w:rPr>
         <w:drawing>
           <wp:inline distT="0" distB="0" distL="0" distR="0" wp14:anchorId="7EF75119" wp14:editId="62A0F225">
@@ -12768,6 +12897,7 @@
       <w:r>
         <w:rPr>
           <w:noProof/>
+          <w:lang w:val="en-GB" w:eastAsia="en-GB"/>
         </w:rPr>
         <w:drawing>
           <wp:inline distT="0" distB="0" distL="0" distR="0" wp14:anchorId="570D2BAD" wp14:editId="372C4388">
@@ -12823,6 +12953,7 @@
       <w:r>
         <w:rPr>
           <w:noProof/>
+          <w:lang w:val="en-GB" w:eastAsia="en-GB"/>
         </w:rPr>
         <w:drawing>
           <wp:inline distT="0" distB="0" distL="0" distR="0" wp14:anchorId="46CFDC88" wp14:editId="6084BBCD">
@@ -13483,6 +13614,7 @@
       <w:r>
         <w:rPr>
           <w:noProof/>
+          <w:lang w:val="en-GB" w:eastAsia="en-GB"/>
         </w:rPr>
         <w:lastRenderedPageBreak/>
         <w:drawing>
@@ -13554,6 +13686,7 @@
       <w:r>
         <w:rPr>
           <w:noProof/>
+          <w:lang w:val="en-GB" w:eastAsia="en-GB"/>
         </w:rPr>
         <w:drawing>
           <wp:inline distT="0" distB="0" distL="0" distR="0" wp14:anchorId="059C4F06" wp14:editId="01E32A48">
@@ -13599,6 +13732,7 @@
       <w:r>
         <w:rPr>
           <w:noProof/>
+          <w:lang w:val="en-GB" w:eastAsia="en-GB"/>
         </w:rPr>
         <w:drawing>
           <wp:inline distT="0" distB="0" distL="0" distR="0" wp14:anchorId="61CB4B3A" wp14:editId="063433CA">
@@ -13658,6 +13792,7 @@
       <w:r>
         <w:rPr>
           <w:noProof/>
+          <w:lang w:val="en-GB" w:eastAsia="en-GB"/>
         </w:rPr>
         <w:drawing>
           <wp:inline distT="0" distB="0" distL="0" distR="0" wp14:anchorId="42C4C7FF" wp14:editId="50E58731">
@@ -13703,6 +13838,7 @@
       <w:r>
         <w:rPr>
           <w:noProof/>
+          <w:lang w:val="en-GB" w:eastAsia="en-GB"/>
         </w:rPr>
         <w:drawing>
           <wp:inline distT="0" distB="0" distL="0" distR="0" wp14:anchorId="55157D2E" wp14:editId="20E7238A">
@@ -13754,6 +13890,7 @@
       <w:r>
         <w:rPr>
           <w:noProof/>
+          <w:lang w:val="en-GB" w:eastAsia="en-GB"/>
         </w:rPr>
         <w:drawing>
           <wp:inline distT="0" distB="0" distL="0" distR="0" wp14:anchorId="07E8F6D2" wp14:editId="19F72915">
@@ -13799,6 +13936,7 @@
       <w:r>
         <w:rPr>
           <w:noProof/>
+          <w:lang w:val="en-GB" w:eastAsia="en-GB"/>
         </w:rPr>
         <w:drawing>
           <wp:inline distT="0" distB="0" distL="0" distR="0" wp14:anchorId="41741FB8" wp14:editId="323509FE">
@@ -14477,6 +14615,7 @@
       <w:r>
         <w:rPr>
           <w:noProof/>
+          <w:lang w:val="en-GB" w:eastAsia="en-GB"/>
         </w:rPr>
         <w:drawing>
           <wp:inline distT="0" distB="0" distL="0" distR="0" wp14:anchorId="72D02FBB" wp14:editId="37C41D7C">
@@ -14547,6 +14686,7 @@
       <w:r>
         <w:rPr>
           <w:noProof/>
+          <w:lang w:val="en-GB" w:eastAsia="en-GB"/>
         </w:rPr>
         <w:drawing>
           <wp:inline distT="0" distB="0" distL="0" distR="0" wp14:anchorId="32535785" wp14:editId="42514A48">
@@ -14602,6 +14742,7 @@
       <w:r>
         <w:rPr>
           <w:noProof/>
+          <w:lang w:val="en-GB" w:eastAsia="en-GB"/>
         </w:rPr>
         <w:drawing>
           <wp:inline distT="0" distB="0" distL="0" distR="0" wp14:anchorId="3F67CEAC" wp14:editId="30D25BF7">
@@ -14672,6 +14813,7 @@
       <w:r>
         <w:rPr>
           <w:noProof/>
+          <w:lang w:val="en-GB" w:eastAsia="en-GB"/>
         </w:rPr>
         <w:drawing>
           <wp:inline distT="0" distB="0" distL="0" distR="0" wp14:anchorId="6A66515E" wp14:editId="386FDF6D">
@@ -14727,6 +14869,7 @@
       <w:r>
         <w:rPr>
           <w:noProof/>
+          <w:lang w:val="en-GB" w:eastAsia="en-GB"/>
         </w:rPr>
         <w:drawing>
           <wp:inline distT="0" distB="0" distL="0" distR="0" wp14:anchorId="16261A8E" wp14:editId="3C054932">
@@ -14968,10 +15111,7 @@
               <w:jc w:val="center"/>
             </w:pPr>
             <w:r>
-              <w:t>0.0</w:t>
-            </w:r>
-            <w:r>
-              <w:t>400</w:t>
+              <w:t>0.0400</w:t>
             </w:r>
           </w:p>
         </w:tc>
@@ -14985,10 +15125,7 @@
               <w:jc w:val="center"/>
             </w:pPr>
             <w:r>
-              <w:t>0.</w:t>
-            </w:r>
-            <w:r>
-              <w:t>198</w:t>
+              <w:t>0.198</w:t>
             </w:r>
           </w:p>
         </w:tc>
@@ -15026,10 +15163,7 @@
               <w:jc w:val="center"/>
             </w:pPr>
             <w:r>
-              <w:t>0.0</w:t>
-            </w:r>
-            <w:r>
-              <w:t>458</w:t>
+              <w:t>0.0458</w:t>
             </w:r>
           </w:p>
         </w:tc>
@@ -15043,10 +15177,7 @@
               <w:jc w:val="center"/>
             </w:pPr>
             <w:r>
-              <w:t>0.</w:t>
-            </w:r>
-            <w:r>
-              <w:t>127</w:t>
+              <w:t>0.127</w:t>
             </w:r>
           </w:p>
         </w:tc>
@@ -15084,10 +15215,7 @@
               <w:jc w:val="center"/>
             </w:pPr>
             <w:r>
-              <w:t>0.0</w:t>
-            </w:r>
-            <w:r>
-              <w:t>596</w:t>
+              <w:t>0.0596</w:t>
             </w:r>
           </w:p>
         </w:tc>
@@ -15101,10 +15229,7 @@
               <w:jc w:val="center"/>
             </w:pPr>
             <w:r>
-              <w:t>0.</w:t>
-            </w:r>
-            <w:r>
-              <w:t>175</w:t>
+              <w:t>0.175</w:t>
             </w:r>
           </w:p>
         </w:tc>
@@ -15142,10 +15267,7 @@
               <w:jc w:val="center"/>
             </w:pPr>
             <w:r>
-              <w:t>0.0</w:t>
-            </w:r>
-            <w:r>
-              <w:t>711</w:t>
+              <w:t>0.0711</w:t>
             </w:r>
           </w:p>
         </w:tc>
@@ -15159,10 +15281,7 @@
               <w:jc w:val="center"/>
             </w:pPr>
             <w:r>
-              <w:t>0.</w:t>
-            </w:r>
-            <w:r>
-              <w:t>115</w:t>
+              <w:t>0.115</w:t>
             </w:r>
           </w:p>
         </w:tc>
@@ -15354,7 +15473,12 @@
     </w:p>
     <w:p>
       <w:r>
-        <w:t>In this project, we have learned how to tune hyperparameters for a neural network architecture, as well as experimented if more hidden layers could make a neural network perform better. We have also tried recursive feature elimination to find the optimal feature set for model training, as well as tried the effects of dropout on a neural network as compared to without.</w:t>
+        <w:t xml:space="preserve">In this project, </w:t>
+      </w:r>
+      <w:bookmarkStart w:id="1" w:name="_GoBack"/>
+      <w:bookmarkEnd w:id="1"/>
+      <w:r>
+        <w:t>we have learned how to tune hyperparameters for a neural network architecture, as well as experimented if more hidden layers could make a neural network perform better. We have also tried recursive feature elimination to find the optimal feature set for model training, as well as tried the effects of dropout on a neural network as compared to without.</w:t>
       </w:r>
     </w:p>
     <w:sectPr>
@@ -15368,8 +15492,8 @@
 </file>
 
 <file path=word/numbering.xml><?xml version="1.0" encoding="utf-8"?>
-<w:numbering xmlns:wpc="http://schemas.microsoft.com/office/word/2010/wordprocessingCanvas" xmlns:cx="http://schemas.microsoft.com/office/drawing/2014/chartex" xmlns:cx1="http://schemas.microsoft.com/office/drawing/2015/9/8/chartex" xmlns:cx2="http://schemas.microsoft.com/office/drawing/2015/10/21/chartex" xmlns:cx3="http://schemas.microsoft.com/office/drawing/2016/5/9/chartex" xmlns:cx4="http://schemas.microsoft.com/office/drawing/2016/5/10/chartex" xmlns:cx5="http://schemas.microsoft.com/office/drawing/2016/5/11/chartex" xmlns:cx6="http://schemas.microsoft.com/office/drawing/2016/5/12/chartex" xmlns:cx7="http://schemas.microsoft.com/office/drawing/2016/5/13/chartex" xmlns:cx8="http://schemas.microsoft.com/office/drawing/2016/5/14/chartex" xmlns:mc="http://schemas.openxmlformats.org/markup-compatibility/2006" xmlns:aink="http://schemas.microsoft.com/office/drawing/2016/ink" xmlns:am3d="http://schemas.microsoft.com/office/drawing/2017/model3d" xmlns:o="urn:schemas-microsoft-com:office:office" xmlns:r="http://schemas.openxmlformats.org/officeDocument/2006/relationships" xmlns:m="http://schemas.openxmlformats.org/officeDocument/2006/math" xmlns:v="urn:schemas-microsoft-com:vml" xmlns:wp14="http://schemas.microsoft.com/office/word/2010/wordprocessingDrawing" xmlns:wp="http://schemas.openxmlformats.org/drawingml/2006/wordprocessingDrawing" xmlns:w10="urn:schemas-microsoft-com:office:word" xmlns:w="http://schemas.openxmlformats.org/wordprocessingml/2006/main" xmlns:w14="http://schemas.microsoft.com/office/word/2010/wordml" xmlns:w15="http://schemas.microsoft.com/office/word/2012/wordml" xmlns:w16cid="http://schemas.microsoft.com/office/word/2016/wordml/cid" xmlns:w16se="http://schemas.microsoft.com/office/word/2015/wordml/symex" xmlns:wpg="http://schemas.microsoft.com/office/word/2010/wordprocessingGroup" xmlns:wpi="http://schemas.microsoft.com/office/word/2010/wordprocessingInk" xmlns:wne="http://schemas.microsoft.com/office/word/2006/wordml" xmlns:wps="http://schemas.microsoft.com/office/word/2010/wordprocessingShape" mc:Ignorable="w14 w15 w16se w16cid wp14">
-  <w:abstractNum w:abstractNumId="0" w15:restartNumberingAfterBreak="0">
+<w:numbering xmlns:wpc="http://schemas.microsoft.com/office/word/2010/wordprocessingCanvas" xmlns:mo="http://schemas.microsoft.com/office/mac/office/2008/main" xmlns:mc="http://schemas.openxmlformats.org/markup-compatibility/2006" xmlns:mv="urn:schemas-microsoft-com:mac:vml" xmlns:o="urn:schemas-microsoft-com:office:office" xmlns:r="http://schemas.openxmlformats.org/officeDocument/2006/relationships" xmlns:m="http://schemas.openxmlformats.org/officeDocument/2006/math" xmlns:v="urn:schemas-microsoft-com:vml" xmlns:wp14="http://schemas.microsoft.com/office/word/2010/wordprocessingDrawing" xmlns:wp="http://schemas.openxmlformats.org/drawingml/2006/wordprocessingDrawing" xmlns:w10="urn:schemas-microsoft-com:office:word" xmlns:w="http://schemas.openxmlformats.org/wordprocessingml/2006/main" xmlns:w14="http://schemas.microsoft.com/office/word/2010/wordml" xmlns:w15="http://schemas.microsoft.com/office/word/2012/wordml" xmlns:wpg="http://schemas.microsoft.com/office/word/2010/wordprocessingGroup" xmlns:wpi="http://schemas.microsoft.com/office/word/2010/wordprocessingInk" xmlns:wne="http://schemas.microsoft.com/office/word/2006/wordml" xmlns:wps="http://schemas.microsoft.com/office/word/2010/wordprocessingShape" mc:Ignorable="w14 w15 wp14">
+  <w:abstractNum w:abstractNumId="0">
     <w:nsid w:val="12991EE6"/>
     <w:multiLevelType w:val="hybridMultilevel"/>
     <w:tmpl w:val="4ACCF566"/>
@@ -15458,7 +15582,7 @@
       </w:pPr>
     </w:lvl>
   </w:abstractNum>
-  <w:abstractNum w:abstractNumId="1" w15:restartNumberingAfterBreak="0">
+  <w:abstractNum w:abstractNumId="1">
     <w:nsid w:val="24A16A0D"/>
     <w:multiLevelType w:val="hybridMultilevel"/>
     <w:tmpl w:val="79D41AB8"/>
@@ -15547,7 +15671,7 @@
       </w:pPr>
     </w:lvl>
   </w:abstractNum>
-  <w:abstractNum w:abstractNumId="2" w15:restartNumberingAfterBreak="0">
+  <w:abstractNum w:abstractNumId="2">
     <w:nsid w:val="25266D7B"/>
     <w:multiLevelType w:val="hybridMultilevel"/>
     <w:tmpl w:val="FBE2ADF4"/>
@@ -15636,7 +15760,7 @@
       </w:pPr>
     </w:lvl>
   </w:abstractNum>
-  <w:abstractNum w:abstractNumId="3" w15:restartNumberingAfterBreak="0">
+  <w:abstractNum w:abstractNumId="3">
     <w:nsid w:val="327F73ED"/>
     <w:multiLevelType w:val="hybridMultilevel"/>
     <w:tmpl w:val="7A6C0CC6"/>
@@ -15725,7 +15849,7 @@
       </w:pPr>
     </w:lvl>
   </w:abstractNum>
-  <w:abstractNum w:abstractNumId="4" w15:restartNumberingAfterBreak="0">
+  <w:abstractNum w:abstractNumId="4">
     <w:nsid w:val="32FE05D7"/>
     <w:multiLevelType w:val="hybridMultilevel"/>
     <w:tmpl w:val="E8968792"/>
@@ -15814,7 +15938,7 @@
       </w:pPr>
     </w:lvl>
   </w:abstractNum>
-  <w:abstractNum w:abstractNumId="5" w15:restartNumberingAfterBreak="0">
+  <w:abstractNum w:abstractNumId="5">
     <w:nsid w:val="49B277F7"/>
     <w:multiLevelType w:val="multilevel"/>
     <w:tmpl w:val="30800144"/>
@@ -15927,7 +16051,7 @@
       </w:pPr>
     </w:lvl>
   </w:abstractNum>
-  <w:abstractNum w:abstractNumId="6" w15:restartNumberingAfterBreak="0">
+  <w:abstractNum w:abstractNumId="6">
     <w:nsid w:val="4FE97616"/>
     <w:multiLevelType w:val="hybridMultilevel"/>
     <w:tmpl w:val="7E145956"/>
@@ -16016,7 +16140,7 @@
       </w:pPr>
     </w:lvl>
   </w:abstractNum>
-  <w:abstractNum w:abstractNumId="7" w15:restartNumberingAfterBreak="0">
+  <w:abstractNum w:abstractNumId="7">
     <w:nsid w:val="56D5639C"/>
     <w:multiLevelType w:val="hybridMultilevel"/>
     <w:tmpl w:val="14C048EA"/>
@@ -16105,7 +16229,7 @@
       </w:pPr>
     </w:lvl>
   </w:abstractNum>
-  <w:abstractNum w:abstractNumId="8" w15:restartNumberingAfterBreak="0">
+  <w:abstractNum w:abstractNumId="8">
     <w:nsid w:val="59487025"/>
     <w:multiLevelType w:val="hybridMultilevel"/>
     <w:tmpl w:val="8390A96E"/>
@@ -16225,7 +16349,7 @@
 </file>
 
 <file path=word/styles.xml><?xml version="1.0" encoding="utf-8"?>
-<w:styles xmlns:mc="http://schemas.openxmlformats.org/markup-compatibility/2006" xmlns:r="http://schemas.openxmlformats.org/officeDocument/2006/relationships" xmlns:w="http://schemas.openxmlformats.org/wordprocessingml/2006/main" xmlns:w14="http://schemas.microsoft.com/office/word/2010/wordml" xmlns:w15="http://schemas.microsoft.com/office/word/2012/wordml" xmlns:w16cid="http://schemas.microsoft.com/office/word/2016/wordml/cid" xmlns:w16se="http://schemas.microsoft.com/office/word/2015/wordml/symex" mc:Ignorable="w14 w15 w16se w16cid">
+<w:styles xmlns:mc="http://schemas.openxmlformats.org/markup-compatibility/2006" xmlns:r="http://schemas.openxmlformats.org/officeDocument/2006/relationships" xmlns:w="http://schemas.openxmlformats.org/wordprocessingml/2006/main" xmlns:w14="http://schemas.microsoft.com/office/word/2010/wordml" xmlns:w15="http://schemas.microsoft.com/office/word/2012/wordml" mc:Ignorable="w14 w15">
   <w:docDefaults>
     <w:rPrDefault>
       <w:rPr>
@@ -16241,7 +16365,7 @@
       </w:pPr>
     </w:pPrDefault>
   </w:docDefaults>
-  <w:latentStyles w:defLockedState="0" w:defUIPriority="99" w:defSemiHidden="0" w:defUnhideWhenUsed="0" w:defQFormat="0" w:count="376">
+  <w:latentStyles w:defLockedState="0" w:defUIPriority="99" w:defSemiHidden="0" w:defUnhideWhenUsed="0" w:defQFormat="0" w:count="382">
     <w:lsdException w:name="Normal" w:uiPriority="0" w:qFormat="1"/>
     <w:lsdException w:name="heading 1" w:uiPriority="9" w:qFormat="1"/>
     <w:lsdException w:name="heading 2" w:semiHidden="1" w:uiPriority="9" w:unhideWhenUsed="1" w:qFormat="1"/>
@@ -16615,9 +16739,6 @@
     <w:lsdException w:name="List Table 7 Colorful Accent 6" w:uiPriority="52"/>
     <w:lsdException w:name="Mention" w:semiHidden="1" w:unhideWhenUsed="1"/>
     <w:lsdException w:name="Smart Hyperlink" w:semiHidden="1" w:unhideWhenUsed="1"/>
-    <w:lsdException w:name="Hashtag" w:semiHidden="1" w:unhideWhenUsed="1"/>
-    <w:lsdException w:name="Unresolved Mention" w:semiHidden="1" w:unhideWhenUsed="1"/>
-    <w:lsdException w:name="Smart Link" w:semiHidden="1" w:unhideWhenUsed="1"/>
   </w:latentStyles>
   <w:style w:type="paragraph" w:default="1" w:styleId="Normal">
     <w:name w:val="Normal"/>
@@ -16721,6 +16842,7 @@
   <w:style w:type="character" w:default="1" w:styleId="DefaultParagraphFont">
     <w:name w:val="Default Paragraph Font"/>
     <w:uiPriority w:val="1"/>
+    <w:semiHidden/>
     <w:unhideWhenUsed/>
   </w:style>
   <w:style w:type="table" w:default="1" w:styleId="TableNormal">
@@ -16808,7 +16930,7 @@
       <w:u w:val="single"/>
     </w:rPr>
   </w:style>
-  <w:style w:type="character" w:styleId="UnresolvedMention">
+  <w:style w:type="character" w:customStyle="1" w:styleId="UnresolvedMention">
     <w:name w:val="Unresolved Mention"/>
     <w:basedOn w:val="DefaultParagraphFont"/>
     <w:uiPriority w:val="99"/>
@@ -16829,6 +16951,7 @@
       <w:spacing w:after="0" w:line="240" w:lineRule="auto"/>
     </w:pPr>
     <w:tblPr>
+      <w:tblInd w:w="0" w:type="dxa"/>
       <w:tblBorders>
         <w:top w:val="single" w:sz="4" w:space="0" w:color="auto"/>
         <w:left w:val="single" w:sz="4" w:space="0" w:color="auto"/>
@@ -16837,6 +16960,12 @@
         <w:insideH w:val="single" w:sz="4" w:space="0" w:color="auto"/>
         <w:insideV w:val="single" w:sz="4" w:space="0" w:color="auto"/>
       </w:tblBorders>
+      <w:tblCellMar>
+        <w:top w:w="0" w:type="dxa"/>
+        <w:left w:w="108" w:type="dxa"/>
+        <w:bottom w:w="0" w:type="dxa"/>
+        <w:right w:w="108" w:type="dxa"/>
+      </w:tblCellMar>
     </w:tblPr>
   </w:style>
   <w:style w:type="character" w:styleId="PlaceholderText">
@@ -17225,7 +17354,7 @@
 </file>
 
 <file path=customXml/itemProps1.xml><?xml version="1.0" encoding="utf-8"?>
-<ds:datastoreItem xmlns:ds="http://schemas.openxmlformats.org/officeDocument/2006/customXml" ds:itemID="{5D83C949-8910-43BE-A0EA-9B2366637357}">
+<ds:datastoreItem xmlns:ds="http://schemas.openxmlformats.org/officeDocument/2006/customXml" ds:itemID="{5A2EC978-29AF-1A49-929B-97F05E7A3BCA}">
   <ds:schemaRefs>
     <ds:schemaRef ds:uri="http://schemas.openxmlformats.org/officeDocument/2006/bibliography"/>
   </ds:schemaRefs>

</xml_diff>